<commit_message>
Creat report machine learning
</commit_message>
<xml_diff>
--- a/2020/HK1/CAM_BIEN/GUIForSIMULINK_2in_1out/Read_Me.docx
+++ b/2020/HK1/CAM_BIEN/GUIForSIMULINK_2in_1out/Read_Me.docx
@@ -16,6 +16,83 @@
         </w:rPr>
         <w:t>Hi all,</w:t>
       </w:r>
+      <w:r>
+        <w:rPr>
+          <w:sz w:val="28"/>
+          <w:szCs w:val="28"/>
+        </w:rPr>
+        <w:t xml:space="preserve"> This project refer</w:t>
+      </w:r>
+      <w:r>
+        <w:rPr>
+          <w:sz w:val="28"/>
+          <w:szCs w:val="28"/>
+        </w:rPr>
+        <w:t>s:</w:t>
+      </w:r>
+      <w:r>
+        <w:rPr>
+          <w:sz w:val="28"/>
+          <w:szCs w:val="28"/>
+        </w:rPr>
+        <w:t xml:space="preserve"> “</w:t>
+      </w:r>
+      <w:r>
+        <w:rPr>
+          <w:sz w:val="28"/>
+          <w:szCs w:val="28"/>
+        </w:rPr>
+        <w:t>Indoo</w:t>
+      </w:r>
+      <w:r>
+        <w:rPr>
+          <w:sz w:val="28"/>
+          <w:szCs w:val="28"/>
+        </w:rPr>
+        <w:t xml:space="preserve">r Air Quality Monitoring System </w:t>
+      </w:r>
+      <w:r>
+        <w:rPr>
+          <w:sz w:val="28"/>
+          <w:szCs w:val="28"/>
+        </w:rPr>
+        <w:t>Wi</w:t>
+      </w:r>
+      <w:r>
+        <w:rPr>
+          <w:sz w:val="28"/>
+          <w:szCs w:val="28"/>
+        </w:rPr>
+        <w:t xml:space="preserve">th Fuzzy Logic Control Based On </w:t>
+      </w:r>
+      <w:r>
+        <w:rPr>
+          <w:sz w:val="28"/>
+          <w:szCs w:val="28"/>
+        </w:rPr>
+        <w:t>Iot</w:t>
+      </w:r>
+      <w:r>
+        <w:rPr>
+          <w:sz w:val="28"/>
+          <w:szCs w:val="28"/>
+        </w:rPr>
+        <w:t xml:space="preserve">” . You can read </w:t>
+      </w:r>
+      <w:r>
+        <w:rPr>
+          <w:sz w:val="28"/>
+          <w:szCs w:val="28"/>
+        </w:rPr>
+        <w:t xml:space="preserve">it </w:t>
+      </w:r>
+      <w:r>
+        <w:rPr>
+          <w:sz w:val="28"/>
+          <w:szCs w:val="28"/>
+        </w:rPr>
+        <w:t>in my folder.</w:t>
+      </w:r>
     </w:p>
     <w:p>
       <w:pPr>
@@ -37,55 +114,7 @@
           <w:sz w:val="28"/>
           <w:szCs w:val="28"/>
         </w:rPr>
-        <w:t xml:space="preserve">You can get more information on </w:t>
-      </w:r>
-      <w:proofErr w:type="spellStart"/>
-      <w:r>
-        <w:rPr>
-          <w:sz w:val="28"/>
-          <w:szCs w:val="28"/>
-        </w:rPr>
-        <w:t>linkedin</w:t>
-      </w:r>
-      <w:proofErr w:type="spellEnd"/>
-      <w:r>
-        <w:rPr>
-          <w:sz w:val="28"/>
-          <w:szCs w:val="28"/>
-        </w:rPr>
-        <w:t xml:space="preserve">: </w:t>
-      </w:r>
-      <w:proofErr w:type="spellStart"/>
-      <w:r>
-        <w:rPr>
-          <w:sz w:val="28"/>
-          <w:szCs w:val="28"/>
-        </w:rPr>
-        <w:t>Quoc</w:t>
-      </w:r>
-      <w:proofErr w:type="spellEnd"/>
-      <w:r>
-        <w:rPr>
-          <w:sz w:val="28"/>
-          <w:szCs w:val="28"/>
-        </w:rPr>
-        <w:t xml:space="preserve"> </w:t>
-      </w:r>
-      <w:proofErr w:type="spellStart"/>
-      <w:r>
-        <w:rPr>
-          <w:sz w:val="28"/>
-          <w:szCs w:val="28"/>
-        </w:rPr>
-        <w:t>Bao</w:t>
-      </w:r>
-      <w:proofErr w:type="spellEnd"/>
-      <w:r>
-        <w:rPr>
-          <w:sz w:val="28"/>
-          <w:szCs w:val="28"/>
-        </w:rPr>
-        <w:t xml:space="preserve"> Pham or baopq.spkt@gmail.com</w:t>
+        <w:t>You can get more information on linkedin: Quoc Bao Pham or baopq.spkt@gmail.com</w:t>
       </w:r>
     </w:p>
     <w:p>
@@ -95,29 +124,6 @@
           <w:szCs w:val="28"/>
         </w:rPr>
       </w:pPr>
-      <w:r>
-        <w:rPr>
-          <w:sz w:val="28"/>
-          <w:szCs w:val="28"/>
-        </w:rPr>
-        <w:t xml:space="preserve">I refer Nitin </w:t>
-      </w:r>
-      <w:proofErr w:type="spellStart"/>
-      <w:r>
-        <w:rPr>
-          <w:sz w:val="28"/>
-          <w:szCs w:val="28"/>
-        </w:rPr>
-        <w:t>Skandan</w:t>
-      </w:r>
-      <w:proofErr w:type="spellEnd"/>
-      <w:r>
-        <w:rPr>
-          <w:sz w:val="28"/>
-          <w:szCs w:val="28"/>
-        </w:rPr>
-        <w:t xml:space="preserve"> file.</w:t>
-      </w:r>
     </w:p>
     <w:p>
       <w:pPr>
@@ -126,6 +132,13 @@
           <w:szCs w:val="28"/>
         </w:rPr>
       </w:pPr>
+      <w:r>
+        <w:rPr>
+          <w:sz w:val="28"/>
+          <w:szCs w:val="28"/>
+        </w:rPr>
+        <w:t xml:space="preserve">You can run file inpguitest.mdl </w:t>
+      </w:r>
     </w:p>
     <w:p>
       <w:pPr>
@@ -134,29 +147,6 @@
           <w:szCs w:val="28"/>
         </w:rPr>
       </w:pPr>
-      <w:r>
-        <w:rPr>
-          <w:sz w:val="28"/>
-          <w:szCs w:val="28"/>
-        </w:rPr>
-        <w:t xml:space="preserve">You can run file </w:t>
-      </w:r>
-      <w:proofErr w:type="spellStart"/>
-      <w:r>
-        <w:rPr>
-          <w:sz w:val="28"/>
-          <w:szCs w:val="28"/>
-        </w:rPr>
-        <w:t>inpguitest.mdl</w:t>
-      </w:r>
-      <w:proofErr w:type="spellEnd"/>
-      <w:r>
-        <w:rPr>
-          <w:sz w:val="28"/>
-          <w:szCs w:val="28"/>
-        </w:rPr>
-        <w:t xml:space="preserve"> </w:t>
-      </w:r>
     </w:p>
     <w:p>
       <w:pPr>
@@ -165,6 +155,43 @@
           <w:szCs w:val="28"/>
         </w:rPr>
       </w:pPr>
+      <w:r>
+        <w:rPr>
+          <w:sz w:val="28"/>
+          <w:szCs w:val="28"/>
+        </w:rPr>
+        <w:t>No</w:t>
+      </w:r>
+      <w:r>
+        <w:rPr>
+          <w:sz w:val="28"/>
+          <w:szCs w:val="28"/>
+        </w:rPr>
+        <w:tab/>
+        <w:t>Name</w:t>
+      </w:r>
+      <w:r>
+        <w:rPr>
+          <w:sz w:val="28"/>
+          <w:szCs w:val="28"/>
+        </w:rPr>
+        <w:tab/>
+      </w:r>
+      <w:r>
+        <w:rPr>
+          <w:sz w:val="28"/>
+          <w:szCs w:val="28"/>
+        </w:rPr>
+        <w:tab/>
+      </w:r>
+      <w:r>
+        <w:rPr>
+          <w:sz w:val="28"/>
+          <w:szCs w:val="28"/>
+        </w:rPr>
+        <w:tab/>
+        <w:t>Description</w:t>
+      </w:r>
     </w:p>
     <w:p>
       <w:pPr>
@@ -178,7 +205,7 @@
           <w:sz w:val="28"/>
           <w:szCs w:val="28"/>
         </w:rPr>
-        <w:t>No</w:t>
+        <w:t>1.</w:t>
       </w:r>
       <w:r>
         <w:rPr>
@@ -186,7 +213,7 @@
           <w:szCs w:val="28"/>
         </w:rPr>
         <w:tab/>
-        <w:t>Name</w:t>
+        <w:t>InpGUI.fig</w:t>
       </w:r>
       <w:r>
         <w:rPr>
@@ -194,21 +221,7 @@
           <w:szCs w:val="28"/>
         </w:rPr>
         <w:tab/>
-      </w:r>
-      <w:r>
-        <w:rPr>
-          <w:sz w:val="28"/>
-          <w:szCs w:val="28"/>
-        </w:rPr>
-        <w:tab/>
-      </w:r>
-      <w:r>
-        <w:rPr>
-          <w:sz w:val="28"/>
-          <w:szCs w:val="28"/>
-        </w:rPr>
-        <w:tab/>
-        <w:t>Description</w:t>
+        <w:t>Fig file generated from GUIDE for Input GUI</w:t>
       </w:r>
     </w:p>
     <w:p>
@@ -223,7 +236,7 @@
           <w:sz w:val="28"/>
           <w:szCs w:val="28"/>
         </w:rPr>
-        <w:t>1.</w:t>
+        <w:t>2.</w:t>
       </w:r>
       <w:r>
         <w:rPr>
@@ -231,23 +244,15 @@
           <w:szCs w:val="28"/>
         </w:rPr>
         <w:tab/>
-      </w:r>
-      <w:proofErr w:type="spellStart"/>
-      <w:r>
-        <w:rPr>
-          <w:sz w:val="28"/>
-          <w:szCs w:val="28"/>
-        </w:rPr>
-        <w:t>InpGUI.fig</w:t>
-      </w:r>
-      <w:proofErr w:type="spellEnd"/>
+        <w:t>InpGUI.m</w:t>
+      </w:r>
       <w:r>
         <w:rPr>
           <w:sz w:val="28"/>
           <w:szCs w:val="28"/>
         </w:rPr>
         <w:tab/>
-        <w:t>Fig file generated from GUIDE for Input GUI</w:t>
+        <w:t>M file generated from GUIDE for Input GUI</w:t>
       </w:r>
     </w:p>
     <w:p>
@@ -262,7 +267,7 @@
           <w:sz w:val="28"/>
           <w:szCs w:val="28"/>
         </w:rPr>
-        <w:t>2.</w:t>
+        <w:t>3.</w:t>
       </w:r>
       <w:r>
         <w:rPr>
@@ -270,23 +275,15 @@
           <w:szCs w:val="28"/>
         </w:rPr>
         <w:tab/>
-      </w:r>
-      <w:proofErr w:type="spellStart"/>
-      <w:r>
-        <w:rPr>
-          <w:sz w:val="28"/>
-          <w:szCs w:val="28"/>
-        </w:rPr>
-        <w:t>InpGUI.m</w:t>
-      </w:r>
-      <w:proofErr w:type="spellEnd"/>
+        <w:t>Inpgui_sf.m</w:t>
+      </w:r>
       <w:r>
         <w:rPr>
           <w:sz w:val="28"/>
           <w:szCs w:val="28"/>
         </w:rPr>
         <w:tab/>
-        <w:t>M file generated from GUIDE for Input GUI</w:t>
+        <w:t>M file S function which collects information from Input GUI and outputs to mode</w:t>
       </w:r>
     </w:p>
     <w:p>
@@ -301,7 +298,7 @@
           <w:sz w:val="28"/>
           <w:szCs w:val="28"/>
         </w:rPr>
-        <w:t>3.</w:t>
+        <w:t>4.</w:t>
       </w:r>
       <w:r>
         <w:rPr>
@@ -309,39 +306,15 @@
           <w:szCs w:val="28"/>
         </w:rPr>
         <w:tab/>
-      </w:r>
-      <w:proofErr w:type="spellStart"/>
-      <w:r>
-        <w:rPr>
-          <w:sz w:val="28"/>
-          <w:szCs w:val="28"/>
-        </w:rPr>
-        <w:t>Inpgui_sf.m</w:t>
-      </w:r>
-      <w:proofErr w:type="spellEnd"/>
+        <w:t>Ingui_test.mdl</w:t>
+      </w:r>
       <w:r>
         <w:rPr>
           <w:sz w:val="28"/>
           <w:szCs w:val="28"/>
         </w:rPr>
         <w:tab/>
-        <w:t xml:space="preserve">M </w:t>
-      </w:r>
-      <w:proofErr w:type="gramStart"/>
-      <w:r>
-        <w:rPr>
-          <w:sz w:val="28"/>
-          <w:szCs w:val="28"/>
-        </w:rPr>
-        <w:t>file</w:t>
-      </w:r>
-      <w:proofErr w:type="gramEnd"/>
-      <w:r>
-        <w:rPr>
-          <w:sz w:val="28"/>
-          <w:szCs w:val="28"/>
-        </w:rPr>
-        <w:t xml:space="preserve"> S function which collects information from Input GUI and outputs to mode</w:t>
+        <w:t>Test model with GUI, S function integrated</w:t>
       </w:r>
     </w:p>
     <w:p>
@@ -356,7 +329,7 @@
           <w:sz w:val="28"/>
           <w:szCs w:val="28"/>
         </w:rPr>
-        <w:t>4.</w:t>
+        <w:t xml:space="preserve">5. </w:t>
       </w:r>
       <w:r>
         <w:rPr>
@@ -365,23 +338,23 @@
         </w:rPr>
         <w:tab/>
       </w:r>
-      <w:proofErr w:type="spellStart"/>
-      <w:r>
-        <w:rPr>
-          <w:sz w:val="28"/>
-          <w:szCs w:val="28"/>
-        </w:rPr>
-        <w:t>Ingui_test.mdl</w:t>
-      </w:r>
-      <w:proofErr w:type="spellEnd"/>
+      <w:r>
+        <w:rPr>
+          <w:sz w:val="28"/>
+          <w:szCs w:val="28"/>
+        </w:rPr>
+        <w:t>fuzzy_2in_1out_CO2_PM10.fis</w:t>
+      </w:r>
       <w:r>
         <w:rPr>
           <w:sz w:val="28"/>
           <w:szCs w:val="28"/>
         </w:rPr>
         <w:tab/>
-        <w:t>Test model with GUI, S function integrated</w:t>
-      </w:r>
+        <w:t>Fuzzy Logic</w:t>
+      </w:r>
+      <w:bookmarkStart w:id="0" w:name="_GoBack"/>
+      <w:bookmarkEnd w:id="0"/>
     </w:p>
     <w:p>
       <w:pPr>
@@ -390,36 +363,12 @@
           <w:szCs w:val="28"/>
         </w:rPr>
       </w:pPr>
-    </w:p>
-    <w:p>
-      <w:pPr>
-        <w:rPr>
-          <w:sz w:val="28"/>
-          <w:szCs w:val="28"/>
-        </w:rPr>
-      </w:pPr>
-      <w:r>
-        <w:rPr>
-          <w:sz w:val="28"/>
-          <w:szCs w:val="28"/>
-        </w:rPr>
-        <w:t xml:space="preserve">You can edit everything if you don't </w:t>
-      </w:r>
-      <w:proofErr w:type="spellStart"/>
-      <w:r>
-        <w:rPr>
-          <w:sz w:val="28"/>
-          <w:szCs w:val="28"/>
-        </w:rPr>
-        <w:t>understant</w:t>
-      </w:r>
-      <w:proofErr w:type="spellEnd"/>
-      <w:r>
-        <w:rPr>
-          <w:sz w:val="28"/>
-          <w:szCs w:val="28"/>
-        </w:rPr>
-        <w:t>, can contact me by information above.</w:t>
+      <w:r>
+        <w:rPr>
+          <w:sz w:val="28"/>
+          <w:szCs w:val="28"/>
+        </w:rPr>
+        <w:t>You can edit everything if you don't understant, can contact me by information above.</w:t>
       </w:r>
     </w:p>
     <w:p>
@@ -558,10 +507,7 @@
     <w:p/>
     <w:p/>
     <w:p/>
-    <w:p>
-      <w:bookmarkStart w:id="0" w:name="_GoBack"/>
-      <w:bookmarkEnd w:id="0"/>
-    </w:p>
+    <w:p/>
     <w:sectPr>
       <w:pgSz w:w="11907" w:h="16840" w:code="9"/>
       <w:pgMar w:top="1440" w:right="1440" w:bottom="1440" w:left="1440" w:header="720" w:footer="720" w:gutter="0"/>
@@ -2242,6 +2188,50 @@
     <w:lsdException w:name="Subtitle" w:qFormat="1"/>
     <w:lsdException w:name="Strong" w:qFormat="1"/>
     <w:lsdException w:name="Emphasis" w:qFormat="1"/>
+    <w:lsdException w:name="Normal Table" w:semiHidden="1" w:unhideWhenUsed="1"/>
+    <w:lsdException w:name="Table Simple 1" w:semiHidden="1" w:unhideWhenUsed="1"/>
+    <w:lsdException w:name="Table Simple 2" w:semiHidden="1" w:unhideWhenUsed="1"/>
+    <w:lsdException w:name="Table Simple 3" w:semiHidden="1" w:unhideWhenUsed="1"/>
+    <w:lsdException w:name="Table Classic 1" w:semiHidden="1" w:unhideWhenUsed="1"/>
+    <w:lsdException w:name="Table Classic 2" w:semiHidden="1" w:unhideWhenUsed="1"/>
+    <w:lsdException w:name="Table Classic 3" w:semiHidden="1" w:unhideWhenUsed="1"/>
+    <w:lsdException w:name="Table Classic 4" w:semiHidden="1" w:unhideWhenUsed="1"/>
+    <w:lsdException w:name="Table Colorful 1" w:semiHidden="1" w:unhideWhenUsed="1"/>
+    <w:lsdException w:name="Table Colorful 2" w:semiHidden="1" w:unhideWhenUsed="1"/>
+    <w:lsdException w:name="Table Colorful 3" w:semiHidden="1" w:unhideWhenUsed="1"/>
+    <w:lsdException w:name="Table Columns 1" w:semiHidden="1" w:unhideWhenUsed="1"/>
+    <w:lsdException w:name="Table Columns 2" w:semiHidden="1" w:unhideWhenUsed="1"/>
+    <w:lsdException w:name="Table Columns 3" w:semiHidden="1" w:unhideWhenUsed="1"/>
+    <w:lsdException w:name="Table Columns 4" w:semiHidden="1" w:unhideWhenUsed="1"/>
+    <w:lsdException w:name="Table Columns 5" w:semiHidden="1" w:unhideWhenUsed="1"/>
+    <w:lsdException w:name="Table Grid 1" w:semiHidden="1" w:unhideWhenUsed="1"/>
+    <w:lsdException w:name="Table Grid 2" w:semiHidden="1" w:unhideWhenUsed="1"/>
+    <w:lsdException w:name="Table Grid 3" w:semiHidden="1" w:unhideWhenUsed="1"/>
+    <w:lsdException w:name="Table Grid 4" w:semiHidden="1" w:unhideWhenUsed="1"/>
+    <w:lsdException w:name="Table Grid 5" w:semiHidden="1" w:unhideWhenUsed="1"/>
+    <w:lsdException w:name="Table Grid 6" w:semiHidden="1" w:unhideWhenUsed="1"/>
+    <w:lsdException w:name="Table Grid 7" w:semiHidden="1" w:unhideWhenUsed="1"/>
+    <w:lsdException w:name="Table Grid 8" w:semiHidden="1" w:unhideWhenUsed="1"/>
+    <w:lsdException w:name="Table List 1" w:semiHidden="1" w:unhideWhenUsed="1"/>
+    <w:lsdException w:name="Table List 2" w:semiHidden="1" w:unhideWhenUsed="1"/>
+    <w:lsdException w:name="Table List 3" w:semiHidden="1" w:unhideWhenUsed="1"/>
+    <w:lsdException w:name="Table List 4" w:semiHidden="1" w:unhideWhenUsed="1"/>
+    <w:lsdException w:name="Table List 5" w:semiHidden="1" w:unhideWhenUsed="1"/>
+    <w:lsdException w:name="Table List 6" w:semiHidden="1" w:unhideWhenUsed="1"/>
+    <w:lsdException w:name="Table List 7" w:semiHidden="1" w:unhideWhenUsed="1"/>
+    <w:lsdException w:name="Table List 8" w:semiHidden="1" w:unhideWhenUsed="1"/>
+    <w:lsdException w:name="Table 3D effects 1" w:semiHidden="1" w:unhideWhenUsed="1"/>
+    <w:lsdException w:name="Table 3D effects 2" w:semiHidden="1" w:unhideWhenUsed="1"/>
+    <w:lsdException w:name="Table 3D effects 3" w:semiHidden="1" w:unhideWhenUsed="1"/>
+    <w:lsdException w:name="Table Contemporary" w:semiHidden="1" w:unhideWhenUsed="1"/>
+    <w:lsdException w:name="Table Elegant" w:semiHidden="1" w:unhideWhenUsed="1"/>
+    <w:lsdException w:name="Table Professional" w:semiHidden="1" w:unhideWhenUsed="1"/>
+    <w:lsdException w:name="Table Subtle 1" w:semiHidden="1" w:unhideWhenUsed="1"/>
+    <w:lsdException w:name="Table Subtle 2" w:semiHidden="1" w:unhideWhenUsed="1"/>
+    <w:lsdException w:name="Table Web 1" w:semiHidden="1" w:unhideWhenUsed="1"/>
+    <w:lsdException w:name="Table Web 2" w:semiHidden="1" w:unhideWhenUsed="1"/>
+    <w:lsdException w:name="Table Web 3" w:semiHidden="1" w:unhideWhenUsed="1"/>
+    <w:lsdException w:name="Table Theme" w:semiHidden="1" w:unhideWhenUsed="1"/>
     <w:lsdException w:name="Placeholder Text" w:semiHidden="1" w:uiPriority="99"/>
     <w:lsdException w:name="No Spacing" w:uiPriority="1" w:qFormat="1"/>
     <w:lsdException w:name="Light Shading" w:uiPriority="60"/>
@@ -2527,11 +2517,15 @@
   </w:style>
   <w:style w:type="character" w:default="1" w:styleId="DefaultParagraphFont">
     <w:name w:val="Default Paragraph Font"/>
+    <w:uiPriority w:val="1"/>
     <w:semiHidden/>
+    <w:unhideWhenUsed/>
   </w:style>
   <w:style w:type="table" w:default="1" w:styleId="TableNormal">
     <w:name w:val="Normal Table"/>
+    <w:uiPriority w:val="99"/>
     <w:semiHidden/>
+    <w:unhideWhenUsed/>
     <w:tblPr>
       <w:tblInd w:w="0" w:type="dxa"/>
       <w:tblCellMar>
@@ -2544,7 +2538,9 @@
   </w:style>
   <w:style w:type="numbering" w:default="1" w:styleId="NoList">
     <w:name w:val="No List"/>
+    <w:uiPriority w:val="99"/>
     <w:semiHidden/>
+    <w:unhideWhenUsed/>
   </w:style>
   <w:style w:type="paragraph" w:styleId="DocumentMap">
     <w:name w:val="Document Map"/>
@@ -2572,6 +2568,15 @@
         <w:insideV w:val="single" w:sz="4" w:space="0" w:color="auto"/>
       </w:tblBorders>
     </w:tblPr>
+  </w:style>
+  <w:style w:type="character" w:styleId="Hyperlink">
+    <w:name w:val="Hyperlink"/>
+    <w:basedOn w:val="DefaultParagraphFont"/>
+    <w:rsid w:val="00EA21DB"/>
+    <w:rPr>
+      <w:color w:val="0563C1" w:themeColor="hyperlink"/>
+      <w:u w:val="single"/>
+    </w:rPr>
   </w:style>
 </w:styles>
 </file>

</xml_diff>